<commit_message>
No edits, just up to date-ing
Former-commit-id: 320520c11859883ddc47c74d1216a2cf68ca90bf [formerly 86eebdaf4f633a009f0a12fd134491baffe86115]
Former-commit-id: caf0f2479ea3e7d0e265d094907813fdcfefd751
</commit_message>
<xml_diff>
--- a/Paper/The joint estimation of diagnostic test kinetics from observational data.docx
+++ b/Paper/The joint estimation of diagnostic test kinetics from observational data.docx
@@ -26,8 +26,6 @@
         <w:autoSpaceDN w:val="0"/>
         <w:adjustRightInd w:val="0"/>
       </w:pPr>
-      <w:bookmarkStart w:id="0" w:name="_GoBack"/>
-      <w:bookmarkEnd w:id="0"/>
     </w:p>
     <w:p>
       <w:pPr>
@@ -65,6 +63,7 @@
           <w:lang w:val="en-US"/>
         </w:rPr>
       </w:pPr>
+      <w:bookmarkStart w:id="0" w:name="_GoBack"/>
       <w:r>
         <w:rPr>
           <w:rFonts w:ascii="Times New Roman" w:hAnsi="Times New Roman"/>
@@ -305,39 +304,24 @@
           <w:rFonts w:ascii="Times New Roman" w:hAnsi="Times New Roman" w:cs="Arial"/>
           <w:lang w:val="en-US"/>
         </w:rPr>
-        <w:t xml:space="preserve">letting the distribution of infection times follow </w:t>
-      </w:r>
-      <w:proofErr w:type="gramStart"/>
-      <w:r>
-        <w:rPr>
-          <w:rFonts w:ascii="Times New Roman" w:hAnsi="Times New Roman" w:cs="Arial"/>
-          <w:lang w:val="en-US"/>
-        </w:rPr>
-        <w:t xml:space="preserve">a </w:t>
-      </w:r>
-      <w:r>
-        <w:rPr>
-          <w:rFonts w:ascii="Times New Roman" w:hAnsi="Times New Roman" w:cs="Arial"/>
-          <w:lang w:val="en-US"/>
-        </w:rPr>
-        <w:t xml:space="preserve"> </w:t>
-      </w:r>
-      <w:r>
-        <w:rPr>
-          <w:rFonts w:ascii="Times New Roman" w:hAnsi="Times New Roman" w:cs="Arial"/>
-          <w:lang w:val="en-US"/>
-        </w:rPr>
-        <w:t>non</w:t>
-      </w:r>
-      <w:proofErr w:type="gramEnd"/>
-      <w:r>
-        <w:rPr>
-          <w:rFonts w:ascii="Times New Roman" w:hAnsi="Times New Roman" w:cs="Arial"/>
-          <w:lang w:val="en-US"/>
-        </w:rPr>
-        <w:t xml:space="preserve">-stable epidemic trend, incorporating information on this trend in  the model, and demonstrating that it is still possible to recover kinetic trends if jointly modeling two or more different tests. </w:t>
-      </w:r>
-    </w:p>
+        <w:t>letting the distribution of infection times follow a non-stable epidemic trend, incorporati</w:t>
+      </w:r>
+      <w:r>
+        <w:rPr>
+          <w:rFonts w:ascii="Times New Roman" w:hAnsi="Times New Roman" w:cs="Arial"/>
+          <w:lang w:val="en-US"/>
+        </w:rPr>
+        <w:t>ng information on this trend in</w:t>
+      </w:r>
+      <w:r>
+        <w:rPr>
+          <w:rFonts w:ascii="Times New Roman" w:hAnsi="Times New Roman" w:cs="Arial"/>
+          <w:lang w:val="en-US"/>
+        </w:rPr>
+        <w:t xml:space="preserve"> the model, and demonstrating that it is still possible to recover kinetic trends if jointly modeling two or more different tests. </w:t>
+      </w:r>
+    </w:p>
+    <w:bookmarkEnd w:id="0"/>
     <w:p>
       <w:pPr>
         <w:rPr>

</xml_diff>